<commit_message>
Make preview screen use 'preview' key, not 'final'
</commit_message>
<xml_diff>
--- a/docassemble/RentWitholdingLetter/data/templates/rent_withholding_letter.docx
+++ b/docassemble/RentWitholdingLetter/data/templates/rent_withholding_letter.docx
@@ -176,7 +176,22 @@
           <w:rFonts w:ascii="Times New Roman" w:hAnsi="Times New Roman" w:cs="Times New Roman"/>
           <w:sz w:val="24"/>
         </w:rPr>
-        <w:t>{{ condition</w:t>
+        <w:t xml:space="preserve">{{ </w:t>
+      </w:r>
+      <w:bookmarkStart w:id="0" w:name="_GoBack"/>
+      <w:r>
+        <w:rPr>
+          <w:rFonts w:ascii="Times New Roman" w:hAnsi="Times New Roman" w:cs="Times New Roman"/>
+          <w:sz w:val="24"/>
+        </w:rPr>
+        <w:t>rent_withholding_</w:t>
+      </w:r>
+      <w:r>
+        <w:rPr>
+          <w:rFonts w:ascii="Times New Roman" w:hAnsi="Times New Roman" w:cs="Times New Roman"/>
+          <w:sz w:val="24"/>
+        </w:rPr>
+        <w:t>condition</w:t>
       </w:r>
       <w:r>
         <w:rPr>
@@ -185,6 +200,7 @@
         </w:rPr>
         <w:t>s</w:t>
       </w:r>
+      <w:bookmarkEnd w:id="0"/>
       <w:r>
         <w:rPr>
           <w:rFonts w:ascii="Times New Roman" w:hAnsi="Times New Roman" w:cs="Times New Roman"/>
@@ -248,16 +264,7 @@
           <w:rFonts w:ascii="Times New Roman" w:hAnsi="Times New Roman" w:cs="Times New Roman"/>
           <w:sz w:val="24"/>
         </w:rPr>
-        <w:t xml:space="preserve"> </w:t>
-      </w:r>
-      <w:bookmarkStart w:id="0" w:name="_GoBack"/>
-      <w:bookmarkEnd w:id="0"/>
-      <w:r>
-        <w:rPr>
-          <w:rFonts w:ascii="Times New Roman" w:hAnsi="Times New Roman" w:cs="Times New Roman"/>
-          <w:sz w:val="24"/>
-        </w:rPr>
-        <w:t>As my landlord, you are obligated to make repairs.</w:t>
+        <w:t xml:space="preserve"> As my landlord, you are obligated to make repairs.</w:t>
       </w:r>
     </w:p>
     <w:p>

</xml_diff>